<commit_message>
lista de funções para definir
</commit_message>
<xml_diff>
--- a/EstagioSupervisionado DOCS/Ideias dos tópicos.docx
+++ b/EstagioSupervisionado DOCS/Ideias dos tópicos.docx
@@ -19,7 +19,25 @@
       </w:r>
       <w:r>
         <w:br/>
-        <w:t>O SGPDC incorpora um conjunto de funcionalidades estruturais essenciais para a organização da escola. Entre as principais estão: gerenciamento de alunos, responsáveis e turmas. No cadastro de alunos, serão registradas informações como nome completo, turma vinculada, nome do responsável (pai, mãe ou outro), dois telefones para contato e e-mail. O sistema garantirá a vinculação obrigatória do aluno a uma turma, pois essa associação será a base para a geração e controle das mensalidades. Também será possível gerenciar as turmas existentes, facilitando a organização interna e a correta atribuição de valores.</w:t>
+        <w:t>O SGPDC incorpora um conjunto de funcionalidades estruturais essenciais para a organização da escola. Entre as principais estão: gerenciamento de alunos, responsáveis</w:t>
+      </w:r>
+      <w:r>
+        <w:t xml:space="preserve"> </w:t>
+      </w:r>
+      <w:r>
+        <w:t>*ver melhor*</w:t>
+      </w:r>
+      <w:r>
+        <w:t xml:space="preserve"> e turmas. No cadastro de alunos, serão registradas informações como nome completo, turma vinculada, nome do responsável (pai, mãe ou outro), dois telefones para contato e e-mail. O sistema garantirá a vinculação obrigatória do aluno a uma turma, pois essa associação será a base para a geração e controle das mensalidades</w:t>
+      </w:r>
+      <w:r>
+        <w:t xml:space="preserve"> e fa</w:t>
+      </w:r>
+      <w:r>
+        <w:t>ntasias</w:t>
+      </w:r>
+      <w:r>
+        <w:t>. Também será possível gerenciar as turmas existentes, facilitando a organização interna e a correta atribuição de valores.</w:t>
       </w:r>
       <w:r>
         <w:br/>
@@ -27,19 +45,28 @@
       </w:r>
       <w:r>
         <w:br/>
-        <w:t>No controle de mensalidades, o vencimento será definido para o dia 15 de cada mês. O sistema registrará pagamentos informando o mês de referência, a data de pagamento, o valor pago e a forma de pagamento. Caso o pagamento seja realizado após o dia 15, mas ainda dentro do mesmo mês, não haverá aplicação de acréscimos. Entretanto, se o pagamento ocorrer após a virada do mês, o sistema aplicará automaticamente juros e/ou multa, calculados retroativamente a partir do dia 15 do mês de vencimento. Essa regra representa uma lógica específica da escola e será implementada de forma personalizada, não seguindo o padrão comum de cálculo diário de atraso. O sistema manterá histórico individual por aluno, indicando mensalidades pagas, pendentes ou em atraso.</w:t>
-      </w:r>
-      <w:r>
-        <w:br/>
-        <w:t xml:space="preserve">Além das mensalidades, o sistema permitirá o registro de outras receitas, como venda de produtos da escola (uniformes e itens diversos), de forma simplificada, com foco no lançamento financeiro e não em controle detalhado de estoque. Também será possível registrar despesas fixas e variáveis, como contas mensais e </w:t>
+        <w:t>No controle de mensalidades, o vencimento será definido para o dia 15 de cada mês. O sistema registrará pagamentos informando o mês de referência, a data de pagamento, o valor pago e a forma de pagamento. Caso o pagamento seja realizado após o dia 15, mas ainda dentro do mesmo mês, não haverá aplicação de acréscimos. Entretanto, se o pagamento ocorrer após a virada do mês, o sistema aplicará automaticamente juros e/ou multa</w:t>
+      </w:r>
+      <w:r>
+        <w:t xml:space="preserve"> </w:t>
+      </w:r>
+      <w:r>
+        <w:t>*precisa ver quanto % exatamente*</w:t>
+      </w:r>
+      <w:r>
+        <w:t>, calculados retroativamente a partir do dia 15 do mês de vencimento. Essa regra representa uma lógica específica da escola e será implementada de forma personalizada, não seguindo o padrão comum de cálculo diário de atraso. O sistema manterá histórico individual por aluno, indicando mensalidades pagas, pendentes ou em atraso.</w:t>
+      </w:r>
+      <w:r>
+        <w:br/>
+        <w:t xml:space="preserve">Além das mensalidades, o sistema permitirá o registro de outras receitas, como venda de produtos da escola (uniformes e itens diversos), de forma simplificada, </w:t>
       </w:r>
       <w:r>
         <w:lastRenderedPageBreak/>
-        <w:t>demais gastos operacionais, compondo assim o fluxo financeiro completo da instituição.</w:t>
-      </w:r>
-      <w:r>
-        <w:br/>
-        <w:t xml:space="preserve">Um módulo relevante do sistema será o controle de espetáculos e fantasias. A escola realiza apresentações ao longo do ano, especialmente o espetáculo de final de ano, em que cada turma pode possuir uma ou duas coreografias diferentes, com valores distintos de fantasia. Dessa forma, o valor não poderá ser vinculado diretamente à turma. O sistema permitirá o cadastro de espetáculos, definição de coreografias e associação individual das alunas às respectivas coreografias, aplicando corretamente o valor da fantasia para cada participante. Também será possível cadastrar diferentes tipos de participação, como solo, duo, solo com baby </w:t>
+        <w:t>com foco no lançamento financeiro e não em controle detalhado de estoque. Também será possível registrar despesas fixas e variáveis, como contas mensais e demais gastos operacionais, compondo assim o fluxo financeiro completo da instituição.</w:t>
+      </w:r>
+      <w:r>
+        <w:br/>
+        <w:t xml:space="preserve">Um módulo relevante do sistema será o controle de fantasias. A escola realiza apresentações ao longo do ano, especialmente o espetáculo de final de ano, em que cada turma pode possuir uma ou duas coreografias diferentes, com valores distintos de fantasia. Dessa forma, o valor não poderá ser vinculado diretamente à turma. O sistema permitirá o cadastro de espetáculos, definição de coreografias e associação individual das alunas às respectivas coreografias, aplicando corretamente o valor da fantasia para cada participante. Também será possível cadastrar diferentes tipos de participação, como solo, duo, solo com baby </w:t>
       </w:r>
       <w:proofErr w:type="spellStart"/>
       <w:r>
@@ -51,6 +78,11 @@
       </w:r>
       <w:r>
         <w:br/>
+      </w:r>
+      <w:r>
+        <w:t xml:space="preserve">* menor prioridade * </w:t>
+      </w:r>
+      <w:r>
         <w:t>No que se refere à comunicação, o sistema contará com mensagens pré-definidas para envio de cobranças e avisos financeiros aos responsáveis, podendo incluir notificações de mensalidades em atraso ou confirmação de pagamento registrado. Inicialmente, essa funcionalidade poderá operar como simulação interna, dependendo da viabilidade técnica dentro do escopo do estágio.</w:t>
       </w:r>
       <w:r>
@@ -84,84 +116,2019 @@
         <w:pStyle w:val="Ttulo1"/>
       </w:pPr>
       <w:r>
-        <w:lastRenderedPageBreak/>
         <w:t xml:space="preserve">Lista de funções ideias </w:t>
       </w:r>
       <w:r>
         <w:br/>
+      </w:r>
+    </w:p>
+    <w:p/>
+    <w:tbl>
+      <w:tblPr>
+        <w:tblW w:w="0" w:type="auto"/>
+        <w:tblCellSpacing w:w="15" w:type="dxa"/>
+        <w:tblLayout w:type="fixed"/>
+        <w:tblCellMar>
+          <w:top w:w="15" w:type="dxa"/>
+          <w:left w:w="15" w:type="dxa"/>
+          <w:bottom w:w="15" w:type="dxa"/>
+          <w:right w:w="15" w:type="dxa"/>
+        </w:tblCellMar>
+        <w:tblLook w:val="04A0" w:firstRow="1" w:lastRow="0" w:firstColumn="1" w:lastColumn="0" w:noHBand="0" w:noVBand="1"/>
+      </w:tblPr>
+      <w:tblGrid>
+        <w:gridCol w:w="1418"/>
+        <w:gridCol w:w="1182"/>
+        <w:gridCol w:w="1653"/>
+        <w:gridCol w:w="1134"/>
+        <w:gridCol w:w="1746"/>
+        <w:gridCol w:w="1371"/>
+      </w:tblGrid>
+      <w:tr>
+        <w:trPr>
+          <w:tblHeader/>
+          <w:tblCellSpacing w:w="15" w:type="dxa"/>
+        </w:trPr>
+        <w:tc>
+          <w:tcPr>
+            <w:tcW w:w="1373" w:type="dxa"/>
+            <w:vAlign w:val="center"/>
+            <w:hideMark/>
+          </w:tcPr>
+          <w:p>
+            <w:pPr>
+              <w:rPr>
+                <w:b/>
+                <w:bCs/>
+              </w:rPr>
+            </w:pPr>
+            <w:r>
+              <w:rPr>
+                <w:b/>
+                <w:bCs/>
+              </w:rPr>
+              <w:t>Referência</w:t>
+            </w:r>
+          </w:p>
+        </w:tc>
+        <w:tc>
+          <w:tcPr>
+            <w:tcW w:w="1152" w:type="dxa"/>
+            <w:vAlign w:val="center"/>
+            <w:hideMark/>
+          </w:tcPr>
+          <w:p>
+            <w:pPr>
+              <w:rPr>
+                <w:b/>
+                <w:bCs/>
+              </w:rPr>
+            </w:pPr>
+            <w:r>
+              <w:rPr>
+                <w:b/>
+                <w:bCs/>
+              </w:rPr>
+              <w:t>Função</w:t>
+            </w:r>
+          </w:p>
+        </w:tc>
+        <w:tc>
+          <w:tcPr>
+            <w:tcW w:w="1623" w:type="dxa"/>
+            <w:vAlign w:val="center"/>
+            <w:hideMark/>
+          </w:tcPr>
+          <w:p>
+            <w:pPr>
+              <w:rPr>
+                <w:b/>
+                <w:bCs/>
+              </w:rPr>
+            </w:pPr>
+            <w:r>
+              <w:rPr>
+                <w:b/>
+                <w:bCs/>
+              </w:rPr>
+              <w:t>Visibilidade</w:t>
+            </w:r>
+          </w:p>
+        </w:tc>
+        <w:tc>
+          <w:tcPr>
+            <w:tcW w:w="1104" w:type="dxa"/>
+            <w:vAlign w:val="center"/>
+            <w:hideMark/>
+          </w:tcPr>
+          <w:p>
+            <w:pPr>
+              <w:rPr>
+                <w:b/>
+                <w:bCs/>
+              </w:rPr>
+            </w:pPr>
+            <w:r>
+              <w:rPr>
+                <w:b/>
+                <w:bCs/>
+              </w:rPr>
+              <w:t>Atributo</w:t>
+            </w:r>
+          </w:p>
+        </w:tc>
+        <w:tc>
+          <w:tcPr>
+            <w:tcW w:w="1716" w:type="dxa"/>
+            <w:vAlign w:val="center"/>
+            <w:hideMark/>
+          </w:tcPr>
+          <w:p>
+            <w:pPr>
+              <w:rPr>
+                <w:b/>
+                <w:bCs/>
+              </w:rPr>
+            </w:pPr>
+            <w:r>
+              <w:rPr>
+                <w:b/>
+                <w:bCs/>
+              </w:rPr>
+              <w:t>Detalhe</w:t>
+            </w:r>
+          </w:p>
+        </w:tc>
+        <w:tc>
+          <w:tcPr>
+            <w:tcW w:w="1326" w:type="dxa"/>
+            <w:vAlign w:val="center"/>
+            <w:hideMark/>
+          </w:tcPr>
+          <w:p>
+            <w:pPr>
+              <w:rPr>
+                <w:b/>
+                <w:bCs/>
+              </w:rPr>
+            </w:pPr>
+            <w:r>
+              <w:rPr>
+                <w:b/>
+                <w:bCs/>
+              </w:rPr>
+              <w:t>Categoria</w:t>
+            </w:r>
+          </w:p>
+        </w:tc>
+      </w:tr>
+      <w:tr>
+        <w:trPr>
+          <w:tblCellSpacing w:w="15" w:type="dxa"/>
+        </w:trPr>
+        <w:tc>
+          <w:tcPr>
+            <w:tcW w:w="1373" w:type="dxa"/>
+            <w:vAlign w:val="center"/>
+            <w:hideMark/>
+          </w:tcPr>
+          <w:p>
+            <w:r>
+              <w:t>RF_B1</w:t>
+            </w:r>
+          </w:p>
+        </w:tc>
+        <w:tc>
+          <w:tcPr>
+            <w:tcW w:w="1152" w:type="dxa"/>
+            <w:vAlign w:val="center"/>
+            <w:hideMark/>
+          </w:tcPr>
+          <w:p>
+            <w:r>
+              <w:t>Gerenciar Alunos</w:t>
+            </w:r>
+          </w:p>
+        </w:tc>
+        <w:tc>
+          <w:tcPr>
+            <w:tcW w:w="1623" w:type="dxa"/>
+            <w:vAlign w:val="center"/>
+            <w:hideMark/>
+          </w:tcPr>
+          <w:p>
+            <w:r>
+              <w:t>Visível</w:t>
+            </w:r>
+          </w:p>
+        </w:tc>
+        <w:tc>
+          <w:tcPr>
+            <w:tcW w:w="1104" w:type="dxa"/>
+            <w:vAlign w:val="center"/>
+            <w:hideMark/>
+          </w:tcPr>
+          <w:p/>
+        </w:tc>
+        <w:tc>
+          <w:tcPr>
+            <w:tcW w:w="1716" w:type="dxa"/>
+            <w:vAlign w:val="center"/>
+            <w:hideMark/>
+          </w:tcPr>
+          <w:p>
+            <w:r>
+              <w:t>Cadastro, edição, consulta e exclusão de alunos</w:t>
+            </w:r>
+          </w:p>
+        </w:tc>
+        <w:tc>
+          <w:tcPr>
+            <w:tcW w:w="1326" w:type="dxa"/>
+            <w:vAlign w:val="center"/>
+            <w:hideMark/>
+          </w:tcPr>
+          <w:p>
+            <w:r>
+              <w:t>Básica</w:t>
+            </w:r>
+          </w:p>
+        </w:tc>
+      </w:tr>
+      <w:tr>
+        <w:trPr>
+          <w:tblCellSpacing w:w="15" w:type="dxa"/>
+        </w:trPr>
+        <w:tc>
+          <w:tcPr>
+            <w:tcW w:w="1373" w:type="dxa"/>
+            <w:vAlign w:val="center"/>
+            <w:hideMark/>
+          </w:tcPr>
+          <w:p>
+            <w:r>
+              <w:t>RF_B2</w:t>
+            </w:r>
+          </w:p>
+        </w:tc>
+        <w:tc>
+          <w:tcPr>
+            <w:tcW w:w="1152" w:type="dxa"/>
+            <w:vAlign w:val="center"/>
+            <w:hideMark/>
+          </w:tcPr>
+          <w:p>
+            <w:r>
+              <w:t>Gerenciar Responsáveis</w:t>
+            </w:r>
+          </w:p>
+        </w:tc>
+        <w:tc>
+          <w:tcPr>
+            <w:tcW w:w="1623" w:type="dxa"/>
+            <w:vAlign w:val="center"/>
+            <w:hideMark/>
+          </w:tcPr>
+          <w:p>
+            <w:r>
+              <w:t>Visível</w:t>
+            </w:r>
+          </w:p>
+        </w:tc>
+        <w:tc>
+          <w:tcPr>
+            <w:tcW w:w="1104" w:type="dxa"/>
+            <w:vAlign w:val="center"/>
+            <w:hideMark/>
+          </w:tcPr>
+          <w:p/>
+        </w:tc>
+        <w:tc>
+          <w:tcPr>
+            <w:tcW w:w="1716" w:type="dxa"/>
+            <w:vAlign w:val="center"/>
+            <w:hideMark/>
+          </w:tcPr>
+          <w:p>
+            <w:r>
+              <w:t>Cadastro de responsável com telefones e e-mail</w:t>
+            </w:r>
+          </w:p>
+        </w:tc>
+        <w:tc>
+          <w:tcPr>
+            <w:tcW w:w="1326" w:type="dxa"/>
+            <w:vAlign w:val="center"/>
+            <w:hideMark/>
+          </w:tcPr>
+          <w:p>
+            <w:r>
+              <w:t>Básica</w:t>
+            </w:r>
+          </w:p>
+        </w:tc>
+      </w:tr>
+      <w:tr>
+        <w:trPr>
+          <w:tblCellSpacing w:w="15" w:type="dxa"/>
+        </w:trPr>
+        <w:tc>
+          <w:tcPr>
+            <w:tcW w:w="1373" w:type="dxa"/>
+            <w:vAlign w:val="center"/>
+            <w:hideMark/>
+          </w:tcPr>
+          <w:p>
+            <w:r>
+              <w:t>RF_B3</w:t>
+            </w:r>
+          </w:p>
+        </w:tc>
+        <w:tc>
+          <w:tcPr>
+            <w:tcW w:w="1152" w:type="dxa"/>
+            <w:vAlign w:val="center"/>
+            <w:hideMark/>
+          </w:tcPr>
+          <w:p>
+            <w:r>
+              <w:t>Gerenciar Turmas</w:t>
+            </w:r>
+          </w:p>
+        </w:tc>
+        <w:tc>
+          <w:tcPr>
+            <w:tcW w:w="1623" w:type="dxa"/>
+            <w:vAlign w:val="center"/>
+            <w:hideMark/>
+          </w:tcPr>
+          <w:p>
+            <w:r>
+              <w:t>Visível</w:t>
+            </w:r>
+          </w:p>
+        </w:tc>
+        <w:tc>
+          <w:tcPr>
+            <w:tcW w:w="1104" w:type="dxa"/>
+            <w:vAlign w:val="center"/>
+            <w:hideMark/>
+          </w:tcPr>
+          <w:p/>
+        </w:tc>
+        <w:tc>
+          <w:tcPr>
+            <w:tcW w:w="1716" w:type="dxa"/>
+            <w:vAlign w:val="center"/>
+            <w:hideMark/>
+          </w:tcPr>
+          <w:p>
+            <w:r>
+              <w:t>Cadastro e manutenção de turmas</w:t>
+            </w:r>
+          </w:p>
+        </w:tc>
+        <w:tc>
+          <w:tcPr>
+            <w:tcW w:w="1326" w:type="dxa"/>
+            <w:vAlign w:val="center"/>
+            <w:hideMark/>
+          </w:tcPr>
+          <w:p>
+            <w:r>
+              <w:t>Básica</w:t>
+            </w:r>
+          </w:p>
+        </w:tc>
+      </w:tr>
+      <w:tr>
+        <w:trPr>
+          <w:tblCellSpacing w:w="15" w:type="dxa"/>
+        </w:trPr>
+        <w:tc>
+          <w:tcPr>
+            <w:tcW w:w="1373" w:type="dxa"/>
+            <w:vAlign w:val="center"/>
+            <w:hideMark/>
+          </w:tcPr>
+          <w:p>
+            <w:r>
+              <w:t>RF_B4</w:t>
+            </w:r>
+          </w:p>
+        </w:tc>
+        <w:tc>
+          <w:tcPr>
+            <w:tcW w:w="1152" w:type="dxa"/>
+            <w:vAlign w:val="center"/>
+            <w:hideMark/>
+          </w:tcPr>
+          <w:p>
+            <w:r>
+              <w:t>Gerenciar Espetáculos</w:t>
+            </w:r>
+          </w:p>
+        </w:tc>
+        <w:tc>
+          <w:tcPr>
+            <w:tcW w:w="1623" w:type="dxa"/>
+            <w:vAlign w:val="center"/>
+            <w:hideMark/>
+          </w:tcPr>
+          <w:p>
+            <w:r>
+              <w:t>Visível</w:t>
+            </w:r>
+          </w:p>
+        </w:tc>
+        <w:tc>
+          <w:tcPr>
+            <w:tcW w:w="1104" w:type="dxa"/>
+            <w:vAlign w:val="center"/>
+            <w:hideMark/>
+          </w:tcPr>
+          <w:p/>
+        </w:tc>
+        <w:tc>
+          <w:tcPr>
+            <w:tcW w:w="1716" w:type="dxa"/>
+            <w:vAlign w:val="center"/>
+            <w:hideMark/>
+          </w:tcPr>
+          <w:p>
+            <w:r>
+              <w:t>Cadastro de eventos/apresentações</w:t>
+            </w:r>
+          </w:p>
+        </w:tc>
+        <w:tc>
+          <w:tcPr>
+            <w:tcW w:w="1326" w:type="dxa"/>
+            <w:vAlign w:val="center"/>
+            <w:hideMark/>
+          </w:tcPr>
+          <w:p>
+            <w:r>
+              <w:t>Básica</w:t>
+            </w:r>
+          </w:p>
+        </w:tc>
+      </w:tr>
+      <w:tr>
+        <w:trPr>
+          <w:tblCellSpacing w:w="15" w:type="dxa"/>
+        </w:trPr>
+        <w:tc>
+          <w:tcPr>
+            <w:tcW w:w="1373" w:type="dxa"/>
+            <w:vAlign w:val="center"/>
+            <w:hideMark/>
+          </w:tcPr>
+          <w:p>
+            <w:r>
+              <w:t>RF_B5</w:t>
+            </w:r>
+          </w:p>
+        </w:tc>
+        <w:tc>
+          <w:tcPr>
+            <w:tcW w:w="1152" w:type="dxa"/>
+            <w:vAlign w:val="center"/>
+            <w:hideMark/>
+          </w:tcPr>
+          <w:p>
+            <w:r>
+              <w:t>Gerenciar Coreografias</w:t>
+            </w:r>
+          </w:p>
+        </w:tc>
+        <w:tc>
+          <w:tcPr>
+            <w:tcW w:w="1623" w:type="dxa"/>
+            <w:vAlign w:val="center"/>
+            <w:hideMark/>
+          </w:tcPr>
+          <w:p>
+            <w:r>
+              <w:t>Visível</w:t>
+            </w:r>
+          </w:p>
+        </w:tc>
+        <w:tc>
+          <w:tcPr>
+            <w:tcW w:w="1104" w:type="dxa"/>
+            <w:vAlign w:val="center"/>
+            <w:hideMark/>
+          </w:tcPr>
+          <w:p>
+            <w:r>
+              <w:t>CRUD</w:t>
+            </w:r>
+          </w:p>
+        </w:tc>
+        <w:tc>
+          <w:tcPr>
+            <w:tcW w:w="1716" w:type="dxa"/>
+            <w:vAlign w:val="center"/>
+            <w:hideMark/>
+          </w:tcPr>
+          <w:p>
+            <w:r>
+              <w:t>Cadastro de coreografias vinculadas a espetáculos</w:t>
+            </w:r>
+          </w:p>
+        </w:tc>
+        <w:tc>
+          <w:tcPr>
+            <w:tcW w:w="1326" w:type="dxa"/>
+            <w:vAlign w:val="center"/>
+            <w:hideMark/>
+          </w:tcPr>
+          <w:p>
+            <w:r>
+              <w:t>Básica</w:t>
+            </w:r>
+          </w:p>
+        </w:tc>
+      </w:tr>
+      <w:tr>
+        <w:trPr>
+          <w:tblCellSpacing w:w="15" w:type="dxa"/>
+        </w:trPr>
+        <w:tc>
+          <w:tcPr>
+            <w:tcW w:w="1373" w:type="dxa"/>
+            <w:vAlign w:val="center"/>
+            <w:hideMark/>
+          </w:tcPr>
+          <w:p>
+            <w:r>
+              <w:t>RF_B6</w:t>
+            </w:r>
+          </w:p>
+        </w:tc>
+        <w:tc>
+          <w:tcPr>
+            <w:tcW w:w="1152" w:type="dxa"/>
+            <w:vAlign w:val="center"/>
+            <w:hideMark/>
+          </w:tcPr>
+          <w:p>
+            <w:r>
+              <w:t>Gerenciar Tipos de Participação</w:t>
+            </w:r>
+          </w:p>
+        </w:tc>
+        <w:tc>
+          <w:tcPr>
+            <w:tcW w:w="1623" w:type="dxa"/>
+            <w:vAlign w:val="center"/>
+            <w:hideMark/>
+          </w:tcPr>
+          <w:p>
+            <w:r>
+              <w:t>Visível</w:t>
+            </w:r>
+          </w:p>
+        </w:tc>
+        <w:tc>
+          <w:tcPr>
+            <w:tcW w:w="1104" w:type="dxa"/>
+            <w:vAlign w:val="center"/>
+            <w:hideMark/>
+          </w:tcPr>
+          <w:p>
+            <w:r>
+              <w:t>CRUD</w:t>
+            </w:r>
+          </w:p>
+        </w:tc>
+        <w:tc>
+          <w:tcPr>
+            <w:tcW w:w="1716" w:type="dxa"/>
+            <w:vAlign w:val="center"/>
+            <w:hideMark/>
+          </w:tcPr>
+          <w:p>
+            <w:r>
+              <w:t xml:space="preserve">Solo, duo, turma, solo com baby </w:t>
+            </w:r>
+            <w:proofErr w:type="spellStart"/>
+            <w:r>
+              <w:t>class</w:t>
+            </w:r>
+            <w:proofErr w:type="spellEnd"/>
+            <w:r>
+              <w:t xml:space="preserve"> etc.</w:t>
+            </w:r>
+          </w:p>
+        </w:tc>
+        <w:tc>
+          <w:tcPr>
+            <w:tcW w:w="1326" w:type="dxa"/>
+            <w:vAlign w:val="center"/>
+            <w:hideMark/>
+          </w:tcPr>
+          <w:p>
+            <w:r>
+              <w:t>Básica</w:t>
+            </w:r>
+          </w:p>
+        </w:tc>
+      </w:tr>
+      <w:tr>
+        <w:trPr>
+          <w:tblCellSpacing w:w="15" w:type="dxa"/>
+        </w:trPr>
+        <w:tc>
+          <w:tcPr>
+            <w:tcW w:w="1373" w:type="dxa"/>
+            <w:vAlign w:val="center"/>
+            <w:hideMark/>
+          </w:tcPr>
+          <w:p>
+            <w:r>
+              <w:lastRenderedPageBreak/>
+              <w:t>RF_B7</w:t>
+            </w:r>
+          </w:p>
+        </w:tc>
+        <w:tc>
+          <w:tcPr>
+            <w:tcW w:w="1152" w:type="dxa"/>
+            <w:vAlign w:val="center"/>
+            <w:hideMark/>
+          </w:tcPr>
+          <w:p>
+            <w:r>
+              <w:t>Gerenciar Receitas Diversas</w:t>
+            </w:r>
+          </w:p>
+        </w:tc>
+        <w:tc>
+          <w:tcPr>
+            <w:tcW w:w="1623" w:type="dxa"/>
+            <w:vAlign w:val="center"/>
+            <w:hideMark/>
+          </w:tcPr>
+          <w:p>
+            <w:r>
+              <w:t>Visível</w:t>
+            </w:r>
+          </w:p>
+        </w:tc>
+        <w:tc>
+          <w:tcPr>
+            <w:tcW w:w="1104" w:type="dxa"/>
+            <w:vAlign w:val="center"/>
+            <w:hideMark/>
+          </w:tcPr>
+          <w:p>
+            <w:r>
+              <w:t>CRUD</w:t>
+            </w:r>
+          </w:p>
+        </w:tc>
+        <w:tc>
+          <w:tcPr>
+            <w:tcW w:w="1716" w:type="dxa"/>
+            <w:vAlign w:val="center"/>
+            <w:hideMark/>
+          </w:tcPr>
+          <w:p>
+            <w:r>
+              <w:t>Cadastro de vendas (uniformes e outros produtos)</w:t>
+            </w:r>
+          </w:p>
+        </w:tc>
+        <w:tc>
+          <w:tcPr>
+            <w:tcW w:w="1326" w:type="dxa"/>
+            <w:vAlign w:val="center"/>
+            <w:hideMark/>
+          </w:tcPr>
+          <w:p>
+            <w:r>
+              <w:t>Básica</w:t>
+            </w:r>
+          </w:p>
+        </w:tc>
+      </w:tr>
+      <w:tr>
+        <w:trPr>
+          <w:tblCellSpacing w:w="15" w:type="dxa"/>
+        </w:trPr>
+        <w:tc>
+          <w:tcPr>
+            <w:tcW w:w="1373" w:type="dxa"/>
+            <w:vAlign w:val="center"/>
+            <w:hideMark/>
+          </w:tcPr>
+          <w:p>
+            <w:r>
+              <w:t>RF_B8</w:t>
+            </w:r>
+          </w:p>
+        </w:tc>
+        <w:tc>
+          <w:tcPr>
+            <w:tcW w:w="1152" w:type="dxa"/>
+            <w:vAlign w:val="center"/>
+            <w:hideMark/>
+          </w:tcPr>
+          <w:p>
+            <w:r>
+              <w:t>Gerenciar Despesas</w:t>
+            </w:r>
+          </w:p>
+        </w:tc>
+        <w:tc>
+          <w:tcPr>
+            <w:tcW w:w="1623" w:type="dxa"/>
+            <w:vAlign w:val="center"/>
+            <w:hideMark/>
+          </w:tcPr>
+          <w:p>
+            <w:r>
+              <w:t>Visível</w:t>
+            </w:r>
+          </w:p>
+        </w:tc>
+        <w:tc>
+          <w:tcPr>
+            <w:tcW w:w="1104" w:type="dxa"/>
+            <w:vAlign w:val="center"/>
+            <w:hideMark/>
+          </w:tcPr>
+          <w:p>
+            <w:r>
+              <w:t>CRUD</w:t>
+            </w:r>
+          </w:p>
+        </w:tc>
+        <w:tc>
+          <w:tcPr>
+            <w:tcW w:w="1716" w:type="dxa"/>
+            <w:vAlign w:val="center"/>
+            <w:hideMark/>
+          </w:tcPr>
+          <w:p>
+            <w:r>
+              <w:t>Cadastro de despesas fixas e variáveis</w:t>
+            </w:r>
+          </w:p>
+        </w:tc>
+        <w:tc>
+          <w:tcPr>
+            <w:tcW w:w="1326" w:type="dxa"/>
+            <w:vAlign w:val="center"/>
+            <w:hideMark/>
+          </w:tcPr>
+          <w:p>
+            <w:r>
+              <w:t>Básica</w:t>
+            </w:r>
+          </w:p>
+        </w:tc>
+      </w:tr>
+      <w:tr>
+        <w:trPr>
+          <w:tblCellSpacing w:w="15" w:type="dxa"/>
+        </w:trPr>
+        <w:tc>
+          <w:tcPr>
+            <w:tcW w:w="1373" w:type="dxa"/>
+            <w:vAlign w:val="center"/>
+            <w:hideMark/>
+          </w:tcPr>
+          <w:p>
+            <w:r>
+              <w:t>RF_F1</w:t>
+            </w:r>
+          </w:p>
+        </w:tc>
+        <w:tc>
+          <w:tcPr>
+            <w:tcW w:w="1152" w:type="dxa"/>
+            <w:vAlign w:val="center"/>
+            <w:hideMark/>
+          </w:tcPr>
+          <w:p>
+            <w:r>
+              <w:t>Configurar Mensalidades</w:t>
+            </w:r>
+          </w:p>
+        </w:tc>
+        <w:tc>
+          <w:tcPr>
+            <w:tcW w:w="1623" w:type="dxa"/>
+            <w:vAlign w:val="center"/>
+            <w:hideMark/>
+          </w:tcPr>
+          <w:p>
+            <w:r>
+              <w:t>Visível</w:t>
+            </w:r>
+          </w:p>
+        </w:tc>
+        <w:tc>
+          <w:tcPr>
+            <w:tcW w:w="1104" w:type="dxa"/>
+            <w:vAlign w:val="center"/>
+            <w:hideMark/>
+          </w:tcPr>
+          <w:p>
+            <w:r>
+              <w:t>TF</w:t>
+            </w:r>
+          </w:p>
+        </w:tc>
+        <w:tc>
+          <w:tcPr>
+            <w:tcW w:w="1716" w:type="dxa"/>
+            <w:vAlign w:val="center"/>
+            <w:hideMark/>
+          </w:tcPr>
+          <w:p>
+            <w:r>
+              <w:t>Definição de valores por turma (</w:t>
+            </w:r>
+            <w:proofErr w:type="spellStart"/>
+            <w:r>
+              <w:t>fev</w:t>
+            </w:r>
+            <w:proofErr w:type="spellEnd"/>
+            <w:r>
+              <w:t>–dez)</w:t>
+            </w:r>
+          </w:p>
+        </w:tc>
+        <w:tc>
+          <w:tcPr>
+            <w:tcW w:w="1326" w:type="dxa"/>
+            <w:vAlign w:val="center"/>
+            <w:hideMark/>
+          </w:tcPr>
+          <w:p>
+            <w:r>
+              <w:t>Fundamental</w:t>
+            </w:r>
+          </w:p>
+        </w:tc>
+      </w:tr>
+      <w:tr>
+        <w:trPr>
+          <w:tblCellSpacing w:w="15" w:type="dxa"/>
+        </w:trPr>
+        <w:tc>
+          <w:tcPr>
+            <w:tcW w:w="1373" w:type="dxa"/>
+            <w:vAlign w:val="center"/>
+            <w:hideMark/>
+          </w:tcPr>
+          <w:p>
+            <w:r>
+              <w:t>RF_F2</w:t>
+            </w:r>
+          </w:p>
+        </w:tc>
+        <w:tc>
+          <w:tcPr>
+            <w:tcW w:w="1152" w:type="dxa"/>
+            <w:vAlign w:val="center"/>
+            <w:hideMark/>
+          </w:tcPr>
+          <w:p>
+            <w:r>
+              <w:t>Gerar Mensalidades por Aluno</w:t>
+            </w:r>
+          </w:p>
+        </w:tc>
+        <w:tc>
+          <w:tcPr>
+            <w:tcW w:w="1623" w:type="dxa"/>
+            <w:vAlign w:val="center"/>
+            <w:hideMark/>
+          </w:tcPr>
+          <w:p>
+            <w:r>
+              <w:t>Oculto</w:t>
+            </w:r>
+          </w:p>
+        </w:tc>
+        <w:tc>
+          <w:tcPr>
+            <w:tcW w:w="1104" w:type="dxa"/>
+            <w:vAlign w:val="center"/>
+            <w:hideMark/>
+          </w:tcPr>
+          <w:p>
+            <w:r>
+              <w:t>TF</w:t>
+            </w:r>
+          </w:p>
+        </w:tc>
+        <w:tc>
+          <w:tcPr>
+            <w:tcW w:w="1716" w:type="dxa"/>
+            <w:vAlign w:val="center"/>
+            <w:hideMark/>
+          </w:tcPr>
+          <w:p>
+            <w:r>
+              <w:t>Geração automática conforme turma vinculada</w:t>
+            </w:r>
+          </w:p>
+        </w:tc>
+        <w:tc>
+          <w:tcPr>
+            <w:tcW w:w="1326" w:type="dxa"/>
+            <w:vAlign w:val="center"/>
+            <w:hideMark/>
+          </w:tcPr>
+          <w:p>
+            <w:r>
+              <w:t>Fundamental</w:t>
+            </w:r>
+          </w:p>
+        </w:tc>
+      </w:tr>
+      <w:tr>
+        <w:trPr>
+          <w:tblCellSpacing w:w="15" w:type="dxa"/>
+        </w:trPr>
+        <w:tc>
+          <w:tcPr>
+            <w:tcW w:w="1373" w:type="dxa"/>
+            <w:vAlign w:val="center"/>
+            <w:hideMark/>
+          </w:tcPr>
+          <w:p>
+            <w:r>
+              <w:t>RF_F3</w:t>
+            </w:r>
+          </w:p>
+        </w:tc>
+        <w:tc>
+          <w:tcPr>
+            <w:tcW w:w="1152" w:type="dxa"/>
+            <w:vAlign w:val="center"/>
+            <w:hideMark/>
+          </w:tcPr>
+          <w:p>
+            <w:r>
+              <w:t>Registrar Pagamento de Mensalidade</w:t>
+            </w:r>
+          </w:p>
+        </w:tc>
+        <w:tc>
+          <w:tcPr>
+            <w:tcW w:w="1623" w:type="dxa"/>
+            <w:vAlign w:val="center"/>
+            <w:hideMark/>
+          </w:tcPr>
+          <w:p>
+            <w:r>
+              <w:t>Visível</w:t>
+            </w:r>
+          </w:p>
+        </w:tc>
+        <w:tc>
+          <w:tcPr>
+            <w:tcW w:w="1104" w:type="dxa"/>
+            <w:vAlign w:val="center"/>
+            <w:hideMark/>
+          </w:tcPr>
+          <w:p>
+            <w:r>
+              <w:t>TF</w:t>
+            </w:r>
+          </w:p>
+        </w:tc>
+        <w:tc>
+          <w:tcPr>
+            <w:tcW w:w="1716" w:type="dxa"/>
+            <w:vAlign w:val="center"/>
+            <w:hideMark/>
+          </w:tcPr>
+          <w:p>
+            <w:r>
+              <w:t>Registro com data, valor e forma de pagamento</w:t>
+            </w:r>
+          </w:p>
+        </w:tc>
+        <w:tc>
+          <w:tcPr>
+            <w:tcW w:w="1326" w:type="dxa"/>
+            <w:vAlign w:val="center"/>
+            <w:hideMark/>
+          </w:tcPr>
+          <w:p>
+            <w:r>
+              <w:t>Fundamental</w:t>
+            </w:r>
+          </w:p>
+        </w:tc>
+      </w:tr>
+      <w:tr>
+        <w:trPr>
+          <w:tblCellSpacing w:w="15" w:type="dxa"/>
+        </w:trPr>
+        <w:tc>
+          <w:tcPr>
+            <w:tcW w:w="1373" w:type="dxa"/>
+            <w:vAlign w:val="center"/>
+            <w:hideMark/>
+          </w:tcPr>
+          <w:p>
+            <w:r>
+              <w:t>RF_F4</w:t>
+            </w:r>
+          </w:p>
+        </w:tc>
+        <w:tc>
+          <w:tcPr>
+            <w:tcW w:w="1152" w:type="dxa"/>
+            <w:vAlign w:val="center"/>
+            <w:hideMark/>
+          </w:tcPr>
+          <w:p>
+            <w:r>
+              <w:t>Calcular Acréscimos por Atraso</w:t>
+            </w:r>
+          </w:p>
+        </w:tc>
+        <w:tc>
+          <w:tcPr>
+            <w:tcW w:w="1623" w:type="dxa"/>
+            <w:vAlign w:val="center"/>
+            <w:hideMark/>
+          </w:tcPr>
+          <w:p>
+            <w:r>
+              <w:t>Oculto</w:t>
+            </w:r>
+          </w:p>
+        </w:tc>
+        <w:tc>
+          <w:tcPr>
+            <w:tcW w:w="1104" w:type="dxa"/>
+            <w:vAlign w:val="center"/>
+            <w:hideMark/>
+          </w:tcPr>
+          <w:p>
+            <w:r>
+              <w:t>Regra de Negócio</w:t>
+            </w:r>
+          </w:p>
+        </w:tc>
+        <w:tc>
+          <w:tcPr>
+            <w:tcW w:w="1716" w:type="dxa"/>
+            <w:vAlign w:val="center"/>
+            <w:hideMark/>
+          </w:tcPr>
+          <w:p>
+            <w:r>
+              <w:t>Juros/multa apenas se virar o mês, cálculo retroativo ao dia 15</w:t>
+            </w:r>
+          </w:p>
+        </w:tc>
+        <w:tc>
+          <w:tcPr>
+            <w:tcW w:w="1326" w:type="dxa"/>
+            <w:vAlign w:val="center"/>
+            <w:hideMark/>
+          </w:tcPr>
+          <w:p>
+            <w:r>
+              <w:t>Fundamental</w:t>
+            </w:r>
+          </w:p>
+        </w:tc>
+      </w:tr>
+      <w:tr>
+        <w:trPr>
+          <w:tblCellSpacing w:w="15" w:type="dxa"/>
+        </w:trPr>
+        <w:tc>
+          <w:tcPr>
+            <w:tcW w:w="1373" w:type="dxa"/>
+            <w:vAlign w:val="center"/>
+            <w:hideMark/>
+          </w:tcPr>
+          <w:p>
+            <w:r>
+              <w:t>RF_F5</w:t>
+            </w:r>
+          </w:p>
+        </w:tc>
+        <w:tc>
+          <w:tcPr>
+            <w:tcW w:w="1152" w:type="dxa"/>
+            <w:vAlign w:val="center"/>
+            <w:hideMark/>
+          </w:tcPr>
+          <w:p>
+            <w:r>
+              <w:t>Registrar Receita de Fantasia</w:t>
+            </w:r>
+          </w:p>
+        </w:tc>
+        <w:tc>
+          <w:tcPr>
+            <w:tcW w:w="1623" w:type="dxa"/>
+            <w:vAlign w:val="center"/>
+            <w:hideMark/>
+          </w:tcPr>
+          <w:p>
+            <w:r>
+              <w:t>Visível</w:t>
+            </w:r>
+          </w:p>
+        </w:tc>
+        <w:tc>
+          <w:tcPr>
+            <w:tcW w:w="1104" w:type="dxa"/>
+            <w:vAlign w:val="center"/>
+            <w:hideMark/>
+          </w:tcPr>
+          <w:p>
+            <w:r>
+              <w:t>TF</w:t>
+            </w:r>
+          </w:p>
+        </w:tc>
+        <w:tc>
+          <w:tcPr>
+            <w:tcW w:w="1716" w:type="dxa"/>
+            <w:vAlign w:val="center"/>
+            <w:hideMark/>
+          </w:tcPr>
+          <w:p>
+            <w:r>
+              <w:t>Geração de cobrança conforme coreografia vinculada</w:t>
+            </w:r>
+          </w:p>
+        </w:tc>
+        <w:tc>
+          <w:tcPr>
+            <w:tcW w:w="1326" w:type="dxa"/>
+            <w:vAlign w:val="center"/>
+            <w:hideMark/>
+          </w:tcPr>
+          <w:p>
+            <w:r>
+              <w:t>Fundamental</w:t>
+            </w:r>
+          </w:p>
+        </w:tc>
+      </w:tr>
+      <w:tr>
+        <w:trPr>
+          <w:tblCellSpacing w:w="15" w:type="dxa"/>
+        </w:trPr>
+        <w:tc>
+          <w:tcPr>
+            <w:tcW w:w="1373" w:type="dxa"/>
+            <w:vAlign w:val="center"/>
+            <w:hideMark/>
+          </w:tcPr>
+          <w:p>
+            <w:r>
+              <w:t>RF_F6</w:t>
+            </w:r>
+          </w:p>
+        </w:tc>
+        <w:tc>
+          <w:tcPr>
+            <w:tcW w:w="1152" w:type="dxa"/>
+            <w:vAlign w:val="center"/>
+            <w:hideMark/>
+          </w:tcPr>
+          <w:p>
+            <w:r>
+              <w:t>Registrar Venda de Produto</w:t>
+            </w:r>
+          </w:p>
+        </w:tc>
+        <w:tc>
+          <w:tcPr>
+            <w:tcW w:w="1623" w:type="dxa"/>
+            <w:vAlign w:val="center"/>
+            <w:hideMark/>
+          </w:tcPr>
+          <w:p>
+            <w:r>
+              <w:t>Visível</w:t>
+            </w:r>
+          </w:p>
+        </w:tc>
+        <w:tc>
+          <w:tcPr>
+            <w:tcW w:w="1104" w:type="dxa"/>
+            <w:vAlign w:val="center"/>
+            <w:hideMark/>
+          </w:tcPr>
+          <w:p>
+            <w:r>
+              <w:t>TF</w:t>
+            </w:r>
+          </w:p>
+        </w:tc>
+        <w:tc>
+          <w:tcPr>
+            <w:tcW w:w="1716" w:type="dxa"/>
+            <w:vAlign w:val="center"/>
+            <w:hideMark/>
+          </w:tcPr>
+          <w:p>
+            <w:r>
+              <w:t>Lançamento de entrada financeira</w:t>
+            </w:r>
+          </w:p>
+        </w:tc>
+        <w:tc>
+          <w:tcPr>
+            <w:tcW w:w="1326" w:type="dxa"/>
+            <w:vAlign w:val="center"/>
+            <w:hideMark/>
+          </w:tcPr>
+          <w:p>
+            <w:r>
+              <w:t>Fundamental</w:t>
+            </w:r>
+          </w:p>
+        </w:tc>
+      </w:tr>
+      <w:tr>
+        <w:trPr>
+          <w:tblCellSpacing w:w="15" w:type="dxa"/>
+        </w:trPr>
+        <w:tc>
+          <w:tcPr>
+            <w:tcW w:w="1373" w:type="dxa"/>
+            <w:vAlign w:val="center"/>
+            <w:hideMark/>
+          </w:tcPr>
+          <w:p>
+            <w:r>
+              <w:lastRenderedPageBreak/>
+              <w:t>RF_F7</w:t>
+            </w:r>
+          </w:p>
+        </w:tc>
+        <w:tc>
+          <w:tcPr>
+            <w:tcW w:w="1152" w:type="dxa"/>
+            <w:vAlign w:val="center"/>
+            <w:hideMark/>
+          </w:tcPr>
+          <w:p>
+            <w:r>
+              <w:t>Registrar Despesa</w:t>
+            </w:r>
+          </w:p>
+        </w:tc>
+        <w:tc>
+          <w:tcPr>
+            <w:tcW w:w="1623" w:type="dxa"/>
+            <w:vAlign w:val="center"/>
+            <w:hideMark/>
+          </w:tcPr>
+          <w:p>
+            <w:r>
+              <w:t>Visível</w:t>
+            </w:r>
+          </w:p>
+        </w:tc>
+        <w:tc>
+          <w:tcPr>
+            <w:tcW w:w="1104" w:type="dxa"/>
+            <w:vAlign w:val="center"/>
+            <w:hideMark/>
+          </w:tcPr>
+          <w:p>
+            <w:r>
+              <w:t>TF</w:t>
+            </w:r>
+          </w:p>
+        </w:tc>
+        <w:tc>
+          <w:tcPr>
+            <w:tcW w:w="1716" w:type="dxa"/>
+            <w:vAlign w:val="center"/>
+            <w:hideMark/>
+          </w:tcPr>
+          <w:p>
+            <w:r>
+              <w:t>Lançamento de saída financeira</w:t>
+            </w:r>
+          </w:p>
+        </w:tc>
+        <w:tc>
+          <w:tcPr>
+            <w:tcW w:w="1326" w:type="dxa"/>
+            <w:vAlign w:val="center"/>
+            <w:hideMark/>
+          </w:tcPr>
+          <w:p>
+            <w:r>
+              <w:t>Fundamental</w:t>
+            </w:r>
+          </w:p>
+        </w:tc>
+      </w:tr>
+      <w:tr>
+        <w:trPr>
+          <w:tblCellSpacing w:w="15" w:type="dxa"/>
+        </w:trPr>
+        <w:tc>
+          <w:tcPr>
+            <w:tcW w:w="1373" w:type="dxa"/>
+            <w:vAlign w:val="center"/>
+            <w:hideMark/>
+          </w:tcPr>
+          <w:p>
+            <w:r>
+              <w:t>RF_F8</w:t>
+            </w:r>
+          </w:p>
+        </w:tc>
+        <w:tc>
+          <w:tcPr>
+            <w:tcW w:w="1152" w:type="dxa"/>
+            <w:vAlign w:val="center"/>
+            <w:hideMark/>
+          </w:tcPr>
+          <w:p>
+            <w:r>
+              <w:t>Consolidar Resultado do Período</w:t>
+            </w:r>
+          </w:p>
+        </w:tc>
+        <w:tc>
+          <w:tcPr>
+            <w:tcW w:w="1623" w:type="dxa"/>
+            <w:vAlign w:val="center"/>
+            <w:hideMark/>
+          </w:tcPr>
+          <w:p>
+            <w:r>
+              <w:t>Oculto</w:t>
+            </w:r>
+          </w:p>
+        </w:tc>
+        <w:tc>
+          <w:tcPr>
+            <w:tcW w:w="1104" w:type="dxa"/>
+            <w:vAlign w:val="center"/>
+            <w:hideMark/>
+          </w:tcPr>
+          <w:p>
+            <w:r>
+              <w:t>Regra de Negócio</w:t>
+            </w:r>
+          </w:p>
+        </w:tc>
+        <w:tc>
+          <w:tcPr>
+            <w:tcW w:w="1716" w:type="dxa"/>
+            <w:vAlign w:val="center"/>
+            <w:hideMark/>
+          </w:tcPr>
+          <w:p>
+            <w:r>
+              <w:t>Consolidação automática de receitas e despesas</w:t>
+            </w:r>
+          </w:p>
+        </w:tc>
+        <w:tc>
+          <w:tcPr>
+            <w:tcW w:w="1326" w:type="dxa"/>
+            <w:vAlign w:val="center"/>
+            <w:hideMark/>
+          </w:tcPr>
+          <w:p>
+            <w:r>
+              <w:t>Fundamental</w:t>
+            </w:r>
+          </w:p>
+        </w:tc>
+      </w:tr>
+      <w:tr>
+        <w:trPr>
+          <w:tblCellSpacing w:w="15" w:type="dxa"/>
+        </w:trPr>
+        <w:tc>
+          <w:tcPr>
+            <w:tcW w:w="1373" w:type="dxa"/>
+            <w:vAlign w:val="center"/>
+            <w:hideMark/>
+          </w:tcPr>
+          <w:p>
+            <w:r>
+              <w:t>RF_F9</w:t>
+            </w:r>
+          </w:p>
+        </w:tc>
+        <w:tc>
+          <w:tcPr>
+            <w:tcW w:w="1152" w:type="dxa"/>
+            <w:vAlign w:val="center"/>
+            <w:hideMark/>
+          </w:tcPr>
+          <w:p>
+            <w:r>
+              <w:t>Gerar Mensagem de Cobrança</w:t>
+            </w:r>
+          </w:p>
+        </w:tc>
+        <w:tc>
+          <w:tcPr>
+            <w:tcW w:w="1623" w:type="dxa"/>
+            <w:vAlign w:val="center"/>
+            <w:hideMark/>
+          </w:tcPr>
+          <w:p>
+            <w:r>
+              <w:t>Visível</w:t>
+            </w:r>
+          </w:p>
+        </w:tc>
+        <w:tc>
+          <w:tcPr>
+            <w:tcW w:w="1104" w:type="dxa"/>
+            <w:vAlign w:val="center"/>
+            <w:hideMark/>
+          </w:tcPr>
+          <w:p>
+            <w:r>
+              <w:t>TF</w:t>
+            </w:r>
+          </w:p>
+        </w:tc>
+        <w:tc>
+          <w:tcPr>
+            <w:tcW w:w="1716" w:type="dxa"/>
+            <w:vAlign w:val="center"/>
+            <w:hideMark/>
+          </w:tcPr>
+          <w:p>
+            <w:r>
+              <w:t>Simulação/envio de mensagem pré-definida</w:t>
+            </w:r>
+          </w:p>
+        </w:tc>
+        <w:tc>
+          <w:tcPr>
+            <w:tcW w:w="1326" w:type="dxa"/>
+            <w:vAlign w:val="center"/>
+            <w:hideMark/>
+          </w:tcPr>
+          <w:p>
+            <w:r>
+              <w:t>Fundamental</w:t>
+            </w:r>
+          </w:p>
+        </w:tc>
+      </w:tr>
+      <w:tr>
+        <w:trPr>
+          <w:tblCellSpacing w:w="15" w:type="dxa"/>
+        </w:trPr>
+        <w:tc>
+          <w:tcPr>
+            <w:tcW w:w="1373" w:type="dxa"/>
+            <w:vAlign w:val="center"/>
+            <w:hideMark/>
+          </w:tcPr>
+          <w:p>
+            <w:r>
+              <w:t>RF_S1</w:t>
+            </w:r>
+          </w:p>
+        </w:tc>
+        <w:tc>
+          <w:tcPr>
+            <w:tcW w:w="1152" w:type="dxa"/>
+            <w:vAlign w:val="center"/>
+            <w:hideMark/>
+          </w:tcPr>
+          <w:p>
+            <w:r>
+              <w:t>Relatório de Mensalidades</w:t>
+            </w:r>
+          </w:p>
+        </w:tc>
+        <w:tc>
+          <w:tcPr>
+            <w:tcW w:w="1623" w:type="dxa"/>
+            <w:vAlign w:val="center"/>
+            <w:hideMark/>
+          </w:tcPr>
+          <w:p>
+            <w:r>
+              <w:t>Visível</w:t>
+            </w:r>
+          </w:p>
+        </w:tc>
+        <w:tc>
+          <w:tcPr>
+            <w:tcW w:w="1104" w:type="dxa"/>
+            <w:vAlign w:val="center"/>
+            <w:hideMark/>
+          </w:tcPr>
+          <w:p>
+            <w:r>
+              <w:t>Filtros</w:t>
+            </w:r>
+          </w:p>
+        </w:tc>
+        <w:tc>
+          <w:tcPr>
+            <w:tcW w:w="1716" w:type="dxa"/>
+            <w:vAlign w:val="center"/>
+            <w:hideMark/>
+          </w:tcPr>
+          <w:p>
+            <w:r>
+              <w:t>Período, turma, status; saída: valores pagos, pendentes e totais</w:t>
+            </w:r>
+          </w:p>
+        </w:tc>
+        <w:tc>
+          <w:tcPr>
+            <w:tcW w:w="1326" w:type="dxa"/>
+            <w:vAlign w:val="center"/>
+            <w:hideMark/>
+          </w:tcPr>
+          <w:p>
+            <w:r>
+              <w:t>Saída</w:t>
+            </w:r>
+          </w:p>
+        </w:tc>
+      </w:tr>
+      <w:tr>
+        <w:trPr>
+          <w:tblCellSpacing w:w="15" w:type="dxa"/>
+        </w:trPr>
+        <w:tc>
+          <w:tcPr>
+            <w:tcW w:w="1373" w:type="dxa"/>
+            <w:vAlign w:val="center"/>
+            <w:hideMark/>
+          </w:tcPr>
+          <w:p>
+            <w:r>
+              <w:t>RF_S2</w:t>
+            </w:r>
+          </w:p>
+        </w:tc>
+        <w:tc>
+          <w:tcPr>
+            <w:tcW w:w="1152" w:type="dxa"/>
+            <w:vAlign w:val="center"/>
+            <w:hideMark/>
+          </w:tcPr>
+          <w:p>
+            <w:r>
+              <w:t>Relatório de Receitas</w:t>
+            </w:r>
+          </w:p>
+        </w:tc>
+        <w:tc>
+          <w:tcPr>
+            <w:tcW w:w="1623" w:type="dxa"/>
+            <w:vAlign w:val="center"/>
+            <w:hideMark/>
+          </w:tcPr>
+          <w:p>
+            <w:r>
+              <w:t>Visível</w:t>
+            </w:r>
+          </w:p>
+        </w:tc>
+        <w:tc>
+          <w:tcPr>
+            <w:tcW w:w="1104" w:type="dxa"/>
+            <w:vAlign w:val="center"/>
+            <w:hideMark/>
+          </w:tcPr>
+          <w:p>
+            <w:r>
+              <w:t>Filtros</w:t>
+            </w:r>
+          </w:p>
+        </w:tc>
+        <w:tc>
+          <w:tcPr>
+            <w:tcW w:w="1716" w:type="dxa"/>
+            <w:vAlign w:val="center"/>
+            <w:hideMark/>
+          </w:tcPr>
+          <w:p>
+            <w:r>
+              <w:t>Período e tipo; saída: total por categoria</w:t>
+            </w:r>
+          </w:p>
+        </w:tc>
+        <w:tc>
+          <w:tcPr>
+            <w:tcW w:w="1326" w:type="dxa"/>
+            <w:vAlign w:val="center"/>
+            <w:hideMark/>
+          </w:tcPr>
+          <w:p>
+            <w:r>
+              <w:t>Saída</w:t>
+            </w:r>
+          </w:p>
+        </w:tc>
+      </w:tr>
+      <w:tr>
+        <w:trPr>
+          <w:tblCellSpacing w:w="15" w:type="dxa"/>
+        </w:trPr>
+        <w:tc>
+          <w:tcPr>
+            <w:tcW w:w="1373" w:type="dxa"/>
+            <w:vAlign w:val="center"/>
+            <w:hideMark/>
+          </w:tcPr>
+          <w:p>
+            <w:r>
+              <w:t>RF_S3</w:t>
+            </w:r>
+          </w:p>
+        </w:tc>
+        <w:tc>
+          <w:tcPr>
+            <w:tcW w:w="1152" w:type="dxa"/>
+            <w:vAlign w:val="center"/>
+            <w:hideMark/>
+          </w:tcPr>
+          <w:p>
+            <w:r>
+              <w:t>Relatório de Despesas</w:t>
+            </w:r>
+          </w:p>
+        </w:tc>
+        <w:tc>
+          <w:tcPr>
+            <w:tcW w:w="1623" w:type="dxa"/>
+            <w:vAlign w:val="center"/>
+            <w:hideMark/>
+          </w:tcPr>
+          <w:p>
+            <w:r>
+              <w:t>Visível</w:t>
+            </w:r>
+          </w:p>
+        </w:tc>
+        <w:tc>
+          <w:tcPr>
+            <w:tcW w:w="1104" w:type="dxa"/>
+            <w:vAlign w:val="center"/>
+            <w:hideMark/>
+          </w:tcPr>
+          <w:p>
+            <w:r>
+              <w:t>Filtros</w:t>
+            </w:r>
+          </w:p>
+        </w:tc>
+        <w:tc>
+          <w:tcPr>
+            <w:tcW w:w="1716" w:type="dxa"/>
+            <w:vAlign w:val="center"/>
+            <w:hideMark/>
+          </w:tcPr>
+          <w:p>
+            <w:r>
+              <w:t>Período e tipo; saída: total de despesas</w:t>
+            </w:r>
+          </w:p>
+        </w:tc>
+        <w:tc>
+          <w:tcPr>
+            <w:tcW w:w="1326" w:type="dxa"/>
+            <w:vAlign w:val="center"/>
+            <w:hideMark/>
+          </w:tcPr>
+          <w:p>
+            <w:r>
+              <w:t>Saída</w:t>
+            </w:r>
+          </w:p>
+        </w:tc>
+      </w:tr>
+      <w:tr>
+        <w:trPr>
+          <w:tblCellSpacing w:w="15" w:type="dxa"/>
+        </w:trPr>
+        <w:tc>
+          <w:tcPr>
+            <w:tcW w:w="1373" w:type="dxa"/>
+            <w:vAlign w:val="center"/>
+            <w:hideMark/>
+          </w:tcPr>
+          <w:p>
+            <w:r>
+              <w:t>RF_S4</w:t>
+            </w:r>
+          </w:p>
+        </w:tc>
+        <w:tc>
+          <w:tcPr>
+            <w:tcW w:w="1152" w:type="dxa"/>
+            <w:vAlign w:val="center"/>
+            <w:hideMark/>
+          </w:tcPr>
+          <w:p>
+            <w:r>
+              <w:t>Relatório de Fantasias por Espetáculo</w:t>
+            </w:r>
+          </w:p>
+        </w:tc>
+        <w:tc>
+          <w:tcPr>
+            <w:tcW w:w="1623" w:type="dxa"/>
+            <w:vAlign w:val="center"/>
+            <w:hideMark/>
+          </w:tcPr>
+          <w:p>
+            <w:r>
+              <w:t>Visível</w:t>
+            </w:r>
+          </w:p>
+        </w:tc>
+        <w:tc>
+          <w:tcPr>
+            <w:tcW w:w="1104" w:type="dxa"/>
+            <w:vAlign w:val="center"/>
+            <w:hideMark/>
+          </w:tcPr>
+          <w:p>
+            <w:r>
+              <w:t>Filtros</w:t>
+            </w:r>
+          </w:p>
+        </w:tc>
+        <w:tc>
+          <w:tcPr>
+            <w:tcW w:w="1716" w:type="dxa"/>
+            <w:vAlign w:val="center"/>
+            <w:hideMark/>
+          </w:tcPr>
+          <w:p>
+            <w:r>
+              <w:t>Espetáculo/coreografia; saída: participantes e total arrecadado</w:t>
+            </w:r>
+          </w:p>
+        </w:tc>
+        <w:tc>
+          <w:tcPr>
+            <w:tcW w:w="1326" w:type="dxa"/>
+            <w:vAlign w:val="center"/>
+            <w:hideMark/>
+          </w:tcPr>
+          <w:p>
+            <w:r>
+              <w:t>Saída</w:t>
+            </w:r>
+          </w:p>
+        </w:tc>
+      </w:tr>
+      <w:tr>
+        <w:trPr>
+          <w:tblCellSpacing w:w="15" w:type="dxa"/>
+        </w:trPr>
+        <w:tc>
+          <w:tcPr>
+            <w:tcW w:w="1373" w:type="dxa"/>
+            <w:vAlign w:val="center"/>
+            <w:hideMark/>
+          </w:tcPr>
+          <w:p>
+            <w:r>
+              <w:t>RF_S5</w:t>
+            </w:r>
+          </w:p>
+        </w:tc>
+        <w:tc>
+          <w:tcPr>
+            <w:tcW w:w="1152" w:type="dxa"/>
+            <w:vAlign w:val="center"/>
+            <w:hideMark/>
+          </w:tcPr>
+          <w:p>
+            <w:r>
+              <w:t>Gerar DRE</w:t>
+            </w:r>
+          </w:p>
+        </w:tc>
+        <w:tc>
+          <w:tcPr>
+            <w:tcW w:w="1623" w:type="dxa"/>
+            <w:vAlign w:val="center"/>
+            <w:hideMark/>
+          </w:tcPr>
+          <w:p>
+            <w:r>
+              <w:t>Visível</w:t>
+            </w:r>
+          </w:p>
+        </w:tc>
+        <w:tc>
+          <w:tcPr>
+            <w:tcW w:w="1104" w:type="dxa"/>
+            <w:vAlign w:val="center"/>
+            <w:hideMark/>
+          </w:tcPr>
+          <w:p>
+            <w:r>
+              <w:t>Filtros</w:t>
+            </w:r>
+          </w:p>
+        </w:tc>
+        <w:tc>
+          <w:tcPr>
+            <w:tcW w:w="1716" w:type="dxa"/>
+            <w:vAlign w:val="center"/>
+            <w:hideMark/>
+          </w:tcPr>
+          <w:p>
+            <w:r>
+              <w:t>Período mensal ou anual; saída: total receitas, despesas e resultado</w:t>
+            </w:r>
+          </w:p>
+        </w:tc>
+        <w:tc>
+          <w:tcPr>
+            <w:tcW w:w="1326" w:type="dxa"/>
+            <w:vAlign w:val="center"/>
+            <w:hideMark/>
+          </w:tcPr>
+          <w:p>
+            <w:r>
+              <w:t>Saída</w:t>
+            </w:r>
+          </w:p>
+        </w:tc>
+      </w:tr>
+      <w:tr>
+        <w:trPr>
+          <w:tblCellSpacing w:w="15" w:type="dxa"/>
+        </w:trPr>
+        <w:tc>
+          <w:tcPr>
+            <w:tcW w:w="1373" w:type="dxa"/>
+            <w:vAlign w:val="center"/>
+            <w:hideMark/>
+          </w:tcPr>
+          <w:p>
+            <w:r>
+              <w:lastRenderedPageBreak/>
+              <w:t>RF_S6</w:t>
+            </w:r>
+          </w:p>
+        </w:tc>
+        <w:tc>
+          <w:tcPr>
+            <w:tcW w:w="1152" w:type="dxa"/>
+            <w:vAlign w:val="center"/>
+            <w:hideMark/>
+          </w:tcPr>
+          <w:p>
+            <w:r>
+              <w:t>Histórico Financeiro do Aluno</w:t>
+            </w:r>
+          </w:p>
+        </w:tc>
+        <w:tc>
+          <w:tcPr>
+            <w:tcW w:w="1623" w:type="dxa"/>
+            <w:vAlign w:val="center"/>
+            <w:hideMark/>
+          </w:tcPr>
+          <w:p>
+            <w:r>
+              <w:t>Visível</w:t>
+            </w:r>
+          </w:p>
+        </w:tc>
+        <w:tc>
+          <w:tcPr>
+            <w:tcW w:w="1104" w:type="dxa"/>
+            <w:vAlign w:val="center"/>
+            <w:hideMark/>
+          </w:tcPr>
+          <w:p>
+            <w:r>
+              <w:t>Filtros</w:t>
+            </w:r>
+          </w:p>
+        </w:tc>
+        <w:tc>
+          <w:tcPr>
+            <w:tcW w:w="1716" w:type="dxa"/>
+            <w:vAlign w:val="center"/>
+            <w:hideMark/>
+          </w:tcPr>
+          <w:p>
+            <w:r>
+              <w:t>Aluno; saída: mensalidades, fantasias e pagamentos realizados</w:t>
+            </w:r>
+          </w:p>
+        </w:tc>
+        <w:tc>
+          <w:tcPr>
+            <w:tcW w:w="1326" w:type="dxa"/>
+            <w:vAlign w:val="center"/>
+            <w:hideMark/>
+          </w:tcPr>
+          <w:p>
+            <w:r>
+              <w:t>Saída</w:t>
+            </w:r>
+          </w:p>
+        </w:tc>
+      </w:tr>
+    </w:tbl>
+    <w:p/>
+    <w:p>
+      <w:r>
+        <w:t>FUNÇÕES BÁSICAS (CRUD – suporte às funções fundamentais)</w:t>
       </w:r>
     </w:p>
     <w:p>
       <w:r>
-        <w:t>FUNÇÕES BÁSICAS (CRUD – suporte às funções fundamentais)</w:t>
+        <w:t>Referem-se às operações de cadastro, consulta, edição e exclusão necessárias para o funcionamento do sistema.</w:t>
       </w:r>
     </w:p>
     <w:p>
       <w:r>
-        <w:t>Referem-se às operações de cadastro, consulta, edição e exclusão necessárias para o funcionamento do sistema.</w:t>
+        <w:t>– Cadastro, consulta, edição e exclusão de alunos.</w:t>
+      </w:r>
+      <w:r>
+        <w:br/>
+        <w:t>– Cadastro, consulta, edição e exclusão de responsáveis (nome, telefones, e-mail).</w:t>
+      </w:r>
+      <w:r>
+        <w:br/>
+        <w:t>– Cadastro, consulta, edição e exclusão de turmas.</w:t>
+      </w:r>
+      <w:r>
+        <w:br/>
+        <w:t>– Cadastro, consulta, edição e exclusão de mensalidades (configuração por turma/período).</w:t>
+      </w:r>
+      <w:r>
+        <w:br/>
+        <w:t>– Cadastro, consulta, edição e exclusão de receitas diversas (venda de produtos).</w:t>
+      </w:r>
+      <w:r>
+        <w:br/>
+        <w:t>– Cadastro, consulta, edição e exclusão de despesas (fixas e variáveis).</w:t>
+      </w:r>
+      <w:r>
+        <w:br/>
+        <w:t>– Cadastro, consulta, edição e exclusão de espetáculos.</w:t>
+      </w:r>
+      <w:r>
+        <w:br/>
+        <w:t>– Cadastro, consulta, edição e exclusão de coreografias.</w:t>
+      </w:r>
+      <w:r>
+        <w:br/>
+        <w:t>– Cadastro e edição de tipos de participação (turma, solo, duo, etc.).</w:t>
+      </w:r>
+      <w:r>
+        <w:br/>
+        <w:t>– Associação e desassociação de alunas às coreografias.</w:t>
+      </w:r>
+      <w:r>
+        <w:br/>
+        <w:t>– Cadastro e edição de parâmetros de juros/multa (caso configurável).</w:t>
+      </w:r>
+      <w:r>
+        <w:br/>
+        <w:t>– Cadastro e edição de mensagens pré-definidas de cobrança.</w:t>
       </w:r>
     </w:p>
     <w:p>
       <w:r>
-        <w:t>– Cadastro, consulta, edição e exclusão de alunos.</w:t>
-      </w:r>
-      <w:r>
-        <w:br/>
-        <w:t>– Cadastro, consulta, edição e exclusão de responsáveis (nome, telefones, e-mail).</w:t>
-      </w:r>
-      <w:r>
-        <w:br/>
-        <w:t>– Cadastro, consulta, edição e exclusão de turmas.</w:t>
-      </w:r>
-      <w:r>
-        <w:br/>
-        <w:t>– Cadastro, consulta, edição e exclusão de mensalidades (configuração por turma/período).</w:t>
-      </w:r>
-      <w:r>
-        <w:br/>
-        <w:t>– Cadastro, consulta, edição e exclusão de receitas diversas (venda de produtos).</w:t>
-      </w:r>
-      <w:r>
-        <w:br/>
-        <w:t>– Cadastro, consulta, edição e exclusão de despesas (fixas e variáveis).</w:t>
-      </w:r>
-      <w:r>
-        <w:br/>
-        <w:t>– Cadastro, consulta, edição e exclusão de espetáculos.</w:t>
-      </w:r>
-      <w:r>
-        <w:br/>
-        <w:t>– Cadastro, consulta, edição e exclusão de coreografias.</w:t>
-      </w:r>
-      <w:r>
-        <w:br/>
-        <w:t>– Cadastro e edição de tipos de participação (turma, solo, duo, etc.).</w:t>
-      </w:r>
-      <w:r>
-        <w:br/>
-        <w:t>– Associação e desassociação de alunas às coreografias.</w:t>
-      </w:r>
-      <w:r>
-        <w:br/>
-        <w:t>– Cadastro e edição de parâmetros de juros/multa (caso configurável).</w:t>
-      </w:r>
-      <w:r>
-        <w:br/>
-        <w:t>– Cadastro e edição de mensagens pré-definidas de cobrança.</w:t>
+        <w:t>FUNÇÕES FUNDAMENTAIS (Transações de Negócio – movimentações)</w:t>
       </w:r>
     </w:p>
     <w:p>
       <w:r>
-        <w:t>FUNÇÕES FUNDAMENTAIS (Transações de Negócio – movimentações)</w:t>
+        <w:t>Representam as movimentações financeiras e regras de negócio centrais do sistema.</w:t>
       </w:r>
     </w:p>
     <w:p>
       <w:r>
-        <w:t>Representam as movimentações financeiras e regras de negócio centrais do sistema.</w:t>
-      </w:r>
-    </w:p>
-    <w:p>
-      <w:r>
         <w:t>– Geração automática das mensalidades de fevereiro a dezembro por aluno, conforme turma vinculada.</w:t>
       </w:r>
       <w:r>
@@ -194,6 +2161,9 @@
       </w:r>
       <w:r>
         <w:br/>
+      </w:r>
+      <w:r>
+        <w:lastRenderedPageBreak/>
         <w:t>– Registro de venda de produtos como entrada financeira.</w:t>
       </w:r>
       <w:r>
@@ -206,11 +2176,7 @@
       </w:r>
       <w:r>
         <w:br/>
-        <w:t xml:space="preserve">– Consolidação automática das receitas (mensalidades, fantasias, vendas) e </w:t>
-      </w:r>
-      <w:r>
-        <w:lastRenderedPageBreak/>
-        <w:t>despesas para apuração do resultado do período.</w:t>
+        <w:t>– Consolidação automática das receitas (mensalidades, fantasias, vendas) e despesas para apuração do resultado do período.</w:t>
       </w:r>
       <w:r>
         <w:br/>
@@ -354,6 +2320,9 @@
       </w:r>
       <w:r>
         <w:br/>
+      </w:r>
+      <w:r>
+        <w:lastRenderedPageBreak/>
         <w:t>Saída: mensalidades geradas, valores pagos, atrasos, fantasias vinculadas, total pago no período selecionado.</w:t>
       </w:r>
     </w:p>

</xml_diff>